<commit_message>
Smårettelser til Kravspec, Accepttest, og edititem
</commit_message>
<xml_diff>
--- a/Kravspecifikation/Accepttests/Accepttest.docx
+++ b/Kravspecifikation/Accepttests/Accepttest.docx
@@ -584,416 +584,8 @@
         </w:tc>
       </w:tr>
     </w:tbl>
-    <w:p/>
     <w:p>
       <w:r>
-        <w:t xml:space="preserve">Prækondition: </w:t>
-      </w:r>
-      <w:r>
-        <w:t>A</w:t>
-      </w:r>
-      <w:r>
-        <w:t>lle lister er tomme.</w:t>
-      </w:r>
-    </w:p>
-    <w:tbl>
-      <w:tblPr>
-        <w:tblW w:w="0" w:type="auto"/>
-        <w:tblBorders>
-          <w:top w:val="single" w:sz="4" w:space="0" w:color="auto"/>
-          <w:left w:val="single" w:sz="4" w:space="0" w:color="auto"/>
-          <w:bottom w:val="single" w:sz="4" w:space="0" w:color="auto"/>
-          <w:right w:val="single" w:sz="4" w:space="0" w:color="auto"/>
-          <w:insideH w:val="single" w:sz="4" w:space="0" w:color="auto"/>
-          <w:insideV w:val="single" w:sz="4" w:space="0" w:color="auto"/>
-        </w:tblBorders>
-        <w:tblLook w:val="04A0"/>
-      </w:tblPr>
-      <w:tblGrid>
-        <w:gridCol w:w="2263"/>
-        <w:gridCol w:w="2268"/>
-        <w:gridCol w:w="2127"/>
-        <w:gridCol w:w="1562"/>
-        <w:gridCol w:w="1408"/>
-      </w:tblGrid>
-      <w:tr>
-        <w:tc>
-          <w:tcPr>
-            <w:tcW w:w="2263" w:type="dxa"/>
-            <w:shd w:val="clear" w:color="auto" w:fill="ACB9CA" w:themeFill="text2" w:themeFillTint="66"/>
-          </w:tcPr>
-          <w:p>
-            <w:pPr>
-              <w:spacing w:after="0"/>
-              <w:rPr>
-                <w:b/>
-              </w:rPr>
-            </w:pPr>
-            <w:r>
-              <w:rPr>
-                <w:b/>
-              </w:rPr>
-              <w:t>UC1</w:t>
-            </w:r>
-            <w:r>
-              <w:rPr>
-                <w:b/>
-              </w:rPr>
-              <w:t>:</w:t>
-            </w:r>
-            <w:r>
-              <w:rPr>
-                <w:b/>
-              </w:rPr>
-              <w:br/>
-            </w:r>
-            <w:r>
-              <w:rPr>
-                <w:b/>
-                <w:i/>
-              </w:rPr>
-              <w:t>Undtagelser</w:t>
-            </w:r>
-          </w:p>
-        </w:tc>
-        <w:tc>
-          <w:tcPr>
-            <w:tcW w:w="2268" w:type="dxa"/>
-            <w:shd w:val="clear" w:color="auto" w:fill="ACB9CA" w:themeFill="text2" w:themeFillTint="66"/>
-          </w:tcPr>
-          <w:p>
-            <w:pPr>
-              <w:spacing w:after="0"/>
-              <w:rPr>
-                <w:b/>
-              </w:rPr>
-            </w:pPr>
-            <w:r>
-              <w:rPr>
-                <w:b/>
-              </w:rPr>
-              <w:t>Test</w:t>
-            </w:r>
-          </w:p>
-        </w:tc>
-        <w:tc>
-          <w:tcPr>
-            <w:tcW w:w="2127" w:type="dxa"/>
-            <w:shd w:val="clear" w:color="auto" w:fill="ACB9CA" w:themeFill="text2" w:themeFillTint="66"/>
-          </w:tcPr>
-          <w:p>
-            <w:pPr>
-              <w:spacing w:after="0"/>
-              <w:rPr>
-                <w:b/>
-              </w:rPr>
-            </w:pPr>
-            <w:r>
-              <w:rPr>
-                <w:b/>
-              </w:rPr>
-              <w:t>Forventet</w:t>
-            </w:r>
-            <w:r>
-              <w:rPr>
-                <w:b/>
-              </w:rPr>
-              <w:br/>
-              <w:t>resultat</w:t>
-            </w:r>
-          </w:p>
-        </w:tc>
-        <w:tc>
-          <w:tcPr>
-            <w:tcW w:w="1562" w:type="dxa"/>
-            <w:shd w:val="clear" w:color="auto" w:fill="ACB9CA" w:themeFill="text2" w:themeFillTint="66"/>
-          </w:tcPr>
-          <w:p>
-            <w:pPr>
-              <w:spacing w:after="0"/>
-              <w:rPr>
-                <w:b/>
-              </w:rPr>
-            </w:pPr>
-            <w:r>
-              <w:rPr>
-                <w:b/>
-              </w:rPr>
-              <w:t>Resultat</w:t>
-            </w:r>
-          </w:p>
-        </w:tc>
-        <w:tc>
-          <w:tcPr>
-            <w:tcW w:w="1408" w:type="dxa"/>
-            <w:shd w:val="clear" w:color="auto" w:fill="ACB9CA" w:themeFill="text2" w:themeFillTint="66"/>
-          </w:tcPr>
-          <w:p>
-            <w:pPr>
-              <w:spacing w:after="0"/>
-              <w:rPr>
-                <w:b/>
-              </w:rPr>
-            </w:pPr>
-            <w:r>
-              <w:rPr>
-                <w:b/>
-              </w:rPr>
-              <w:t>Godkendt/</w:t>
-            </w:r>
-            <w:r>
-              <w:rPr>
-                <w:b/>
-              </w:rPr>
-              <w:br/>
-              <w:t>kommentar</w:t>
-            </w:r>
-          </w:p>
-        </w:tc>
-      </w:tr>
-      <w:tr>
-        <w:tc>
-          <w:tcPr>
-            <w:tcW w:w="2263" w:type="dxa"/>
-          </w:tcPr>
-          <w:p>
-            <w:pPr>
-              <w:spacing w:after="0"/>
-              <w:rPr>
-                <w:b/>
-              </w:rPr>
-            </w:pPr>
-            <w:r>
-              <w:rPr>
-                <w:b/>
-              </w:rPr>
-              <w:t>Punkt 3.a:</w:t>
-            </w:r>
-          </w:p>
-          <w:p>
-            <w:pPr>
-              <w:spacing w:after="0"/>
-            </w:pPr>
-            <w:r>
-              <w:t>Listen over varer i køleskabet er tom.</w:t>
-            </w:r>
-          </w:p>
-        </w:tc>
-        <w:tc>
-          <w:tcPr>
-            <w:tcW w:w="2268" w:type="dxa"/>
-          </w:tcPr>
-          <w:p>
-            <w:pPr>
-              <w:spacing w:after="0"/>
-            </w:pPr>
-            <w:r>
-              <w:t>Bruger trykker på knappen ”I køleskab”, og tester visuelt om den korrekt meddelelse fremkommer.</w:t>
-            </w:r>
-          </w:p>
-        </w:tc>
-        <w:tc>
-          <w:tcPr>
-            <w:tcW w:w="2127" w:type="dxa"/>
-          </w:tcPr>
-          <w:p>
-            <w:pPr>
-              <w:spacing w:after="0"/>
-            </w:pPr>
-            <w:r>
-              <w:t>En besked om at listen over varer i køleskabet er tom, vises på skærmen.</w:t>
-            </w:r>
-          </w:p>
-        </w:tc>
-        <w:tc>
-          <w:tcPr>
-            <w:tcW w:w="1562" w:type="dxa"/>
-          </w:tcPr>
-          <w:p>
-            <w:pPr>
-              <w:spacing w:after="0"/>
-            </w:pPr>
-          </w:p>
-        </w:tc>
-        <w:tc>
-          <w:tcPr>
-            <w:tcW w:w="1408" w:type="dxa"/>
-          </w:tcPr>
-          <w:p>
-            <w:pPr>
-              <w:spacing w:after="0"/>
-            </w:pPr>
-          </w:p>
-        </w:tc>
-      </w:tr>
-      <w:tr>
-        <w:tc>
-          <w:tcPr>
-            <w:tcW w:w="2263" w:type="dxa"/>
-          </w:tcPr>
-          <w:p>
-            <w:pPr>
-              <w:spacing w:after="0"/>
-              <w:rPr>
-                <w:b/>
-              </w:rPr>
-            </w:pPr>
-            <w:r>
-              <w:rPr>
-                <w:b/>
-              </w:rPr>
-              <w:t>Punkt 2.a.1.a:</w:t>
-            </w:r>
-          </w:p>
-          <w:p>
-            <w:pPr>
-              <w:spacing w:after="0"/>
-            </w:pPr>
-            <w:r>
-              <w:t>Indkøbslisten er tom.</w:t>
-            </w:r>
-          </w:p>
-        </w:tc>
-        <w:tc>
-          <w:tcPr>
-            <w:tcW w:w="2268" w:type="dxa"/>
-          </w:tcPr>
-          <w:p>
-            <w:pPr>
-              <w:spacing w:after="0"/>
-            </w:pPr>
-            <w:r>
-              <w:t>Bruger trykker på knappen ”Indkøbsliste”, og tester visuelt om den korrekt meddelelse fremkommer.</w:t>
-            </w:r>
-          </w:p>
-        </w:tc>
-        <w:tc>
-          <w:tcPr>
-            <w:tcW w:w="2127" w:type="dxa"/>
-          </w:tcPr>
-          <w:p>
-            <w:pPr>
-              <w:spacing w:after="0"/>
-            </w:pPr>
-            <w:r>
-              <w:t>En besked om at indkøbslisten er tom, vises på skærmen.</w:t>
-            </w:r>
-          </w:p>
-        </w:tc>
-        <w:tc>
-          <w:tcPr>
-            <w:tcW w:w="1562" w:type="dxa"/>
-          </w:tcPr>
-          <w:p>
-            <w:pPr>
-              <w:spacing w:after="0"/>
-            </w:pPr>
-          </w:p>
-        </w:tc>
-        <w:tc>
-          <w:tcPr>
-            <w:tcW w:w="1408" w:type="dxa"/>
-          </w:tcPr>
-          <w:p>
-            <w:pPr>
-              <w:spacing w:after="0"/>
-            </w:pPr>
-          </w:p>
-        </w:tc>
-      </w:tr>
-      <w:tr>
-        <w:tc>
-          <w:tcPr>
-            <w:tcW w:w="2263" w:type="dxa"/>
-          </w:tcPr>
-          <w:p>
-            <w:pPr>
-              <w:spacing w:after="0"/>
-              <w:rPr>
-                <w:b/>
-              </w:rPr>
-            </w:pPr>
-            <w:r>
-              <w:rPr>
-                <w:b/>
-              </w:rPr>
-              <w:t>Punkt 2.b.1.a:</w:t>
-            </w:r>
-          </w:p>
-          <w:p>
-            <w:pPr>
-              <w:spacing w:after="0"/>
-            </w:pPr>
-            <w:r>
-              <w:t>Listen over standard-</w:t>
-            </w:r>
-            <w:r>
-              <w:lastRenderedPageBreak/>
-              <w:t>varer er tom.</w:t>
-            </w:r>
-          </w:p>
-        </w:tc>
-        <w:tc>
-          <w:tcPr>
-            <w:tcW w:w="2268" w:type="dxa"/>
-          </w:tcPr>
-          <w:p>
-            <w:pPr>
-              <w:spacing w:after="0"/>
-            </w:pPr>
-            <w:r>
-              <w:lastRenderedPageBreak/>
-              <w:t>Bruger trykker på knappen ”Standard-</w:t>
-            </w:r>
-            <w:r>
-              <w:lastRenderedPageBreak/>
-              <w:t>varer”, og tester visuelt om den korrekt meddelelse fremkommer.</w:t>
-            </w:r>
-          </w:p>
-        </w:tc>
-        <w:tc>
-          <w:tcPr>
-            <w:tcW w:w="2127" w:type="dxa"/>
-          </w:tcPr>
-          <w:p>
-            <w:pPr>
-              <w:spacing w:after="0"/>
-            </w:pPr>
-            <w:r>
-              <w:lastRenderedPageBreak/>
-              <w:t>En besked om at listen over standard-</w:t>
-            </w:r>
-            <w:r>
-              <w:lastRenderedPageBreak/>
-              <w:t>varer er tom, vises på skærmen.</w:t>
-            </w:r>
-          </w:p>
-        </w:tc>
-        <w:tc>
-          <w:tcPr>
-            <w:tcW w:w="1562" w:type="dxa"/>
-          </w:tcPr>
-          <w:p>
-            <w:pPr>
-              <w:spacing w:after="0"/>
-            </w:pPr>
-          </w:p>
-        </w:tc>
-        <w:tc>
-          <w:tcPr>
-            <w:tcW w:w="1408" w:type="dxa"/>
-          </w:tcPr>
-          <w:p>
-            <w:pPr>
-              <w:spacing w:after="0"/>
-            </w:pPr>
-          </w:p>
-        </w:tc>
-      </w:tr>
-    </w:tbl>
-    <w:p>
-      <w:r>
-        <w:lastRenderedPageBreak/>
         <w:br/>
       </w:r>
       <w:r>
@@ -1510,30 +1102,13 @@
               <w:rPr>
                 <w:b/>
               </w:rPr>
-              <w:t>Punkt 5</w:t>
-            </w:r>
-            <w:r>
-              <w:rPr>
-                <w:b/>
-              </w:rPr>
-              <w:t>:</w:t>
-            </w:r>
-          </w:p>
-          <w:p>
-            <w:r>
-              <w:t>Bruger trykker på "</w:t>
-            </w:r>
-            <w:r>
-              <w:t>Tilføj</w:t>
-            </w:r>
-            <w:r>
-              <w:t xml:space="preserve"> og afslut"</w:t>
-            </w:r>
-            <w:r>
-              <w:t xml:space="preserve"> og varen tilføjes til den </w:t>
-            </w:r>
-            <w:r>
-              <w:t>valgte liste fra UC1</w:t>
+              <w:t>Punkt5:</w:t>
+            </w:r>
+          </w:p>
+          <w:p>
+            <w:r>
+              <w:lastRenderedPageBreak/>
+              <w:t>Enhed vælges</w:t>
             </w:r>
           </w:p>
         </w:tc>
@@ -1543,18 +1118,17 @@
           </w:tcPr>
           <w:p>
             <w:r>
-              <w:t>Bruger trykker</w:t>
-            </w:r>
-            <w:r>
-              <w:t xml:space="preserve"> på ’Tilføj’ på </w:t>
+              <w:lastRenderedPageBreak/>
+              <w:t xml:space="preserve">Enhed vælges fra en </w:t>
             </w:r>
             <w:proofErr w:type="spellStart"/>
             <w:r>
-              <w:t>GUI’en</w:t>
+              <w:lastRenderedPageBreak/>
+              <w:t>dropdown</w:t>
             </w:r>
             <w:proofErr w:type="spellEnd"/>
             <w:r>
-              <w:t>.</w:t>
+              <w:t xml:space="preserve"> menu.</w:t>
             </w:r>
           </w:p>
         </w:tc>
@@ -1563,12 +1137,14 @@
             <w:tcW w:w="2127" w:type="dxa"/>
           </w:tcPr>
           <w:p>
-            <w:r>
-              <w:t xml:space="preserve">Varen er tilføjet til den valgte </w:t>
-            </w:r>
-            <w:r>
-              <w:t>liste fra UC1</w:t>
-            </w:r>
+            <w:pPr>
+              <w:pStyle w:val="Listeafsnit"/>
+              <w:numPr>
+                <w:ilvl w:val="0"/>
+                <w:numId w:val="2"/>
+              </w:numPr>
+              <w:spacing w:after="0" w:line="240" w:lineRule="auto"/>
+            </w:pPr>
           </w:p>
         </w:tc>
         <w:tc>
@@ -1599,7 +1175,97 @@
               <w:rPr>
                 <w:b/>
               </w:rPr>
+              <w:lastRenderedPageBreak/>
               <w:t>Punkt 6</w:t>
+            </w:r>
+            <w:r>
+              <w:rPr>
+                <w:b/>
+              </w:rPr>
+              <w:t>:</w:t>
+            </w:r>
+          </w:p>
+          <w:p>
+            <w:r>
+              <w:t>Bruger trykker på "</w:t>
+            </w:r>
+            <w:r>
+              <w:t>Tilføj</w:t>
+            </w:r>
+            <w:r>
+              <w:t xml:space="preserve"> og afslut"</w:t>
+            </w:r>
+            <w:r>
+              <w:t xml:space="preserve"> og varen tilføjes til den </w:t>
+            </w:r>
+            <w:r>
+              <w:t>valgte liste fra UC1</w:t>
+            </w:r>
+          </w:p>
+        </w:tc>
+        <w:tc>
+          <w:tcPr>
+            <w:tcW w:w="2268" w:type="dxa"/>
+          </w:tcPr>
+          <w:p>
+            <w:r>
+              <w:t>Bruger trykker</w:t>
+            </w:r>
+            <w:r>
+              <w:t xml:space="preserve"> på ’Tilføj’ på </w:t>
+            </w:r>
+            <w:proofErr w:type="spellStart"/>
+            <w:r>
+              <w:t>GUI’en</w:t>
+            </w:r>
+            <w:proofErr w:type="spellEnd"/>
+            <w:r>
+              <w:t>.</w:t>
+            </w:r>
+          </w:p>
+        </w:tc>
+        <w:tc>
+          <w:tcPr>
+            <w:tcW w:w="2127" w:type="dxa"/>
+          </w:tcPr>
+          <w:p>
+            <w:r>
+              <w:t xml:space="preserve">Varen er tilføjet til den valgte </w:t>
+            </w:r>
+            <w:r>
+              <w:t>liste fra UC1</w:t>
+            </w:r>
+          </w:p>
+        </w:tc>
+        <w:tc>
+          <w:tcPr>
+            <w:tcW w:w="1562" w:type="dxa"/>
+          </w:tcPr>
+          <w:p/>
+        </w:tc>
+        <w:tc>
+          <w:tcPr>
+            <w:tcW w:w="1408" w:type="dxa"/>
+          </w:tcPr>
+          <w:p/>
+        </w:tc>
+      </w:tr>
+      <w:tr>
+        <w:tc>
+          <w:tcPr>
+            <w:tcW w:w="2263" w:type="dxa"/>
+          </w:tcPr>
+          <w:p>
+            <w:pPr>
+              <w:rPr>
+                <w:b/>
+              </w:rPr>
+            </w:pPr>
+            <w:r>
+              <w:rPr>
+                <w:b/>
+              </w:rPr>
+              <w:t>Punkt 7</w:t>
             </w:r>
             <w:r>
               <w:rPr>
@@ -1999,7 +1665,6 @@
                 <w:b/>
                 <w:i/>
               </w:rPr>
-              <w:lastRenderedPageBreak/>
               <w:t>Undtagelser</w:t>
             </w:r>
           </w:p>
@@ -2020,7 +1685,6 @@
               <w:rPr>
                 <w:b/>
               </w:rPr>
-              <w:lastRenderedPageBreak/>
               <w:t>Test</w:t>
             </w:r>
           </w:p>
@@ -2048,12 +1712,6 @@
                 <w:b/>
               </w:rPr>
               <w:br/>
-            </w:r>
-            <w:r>
-              <w:rPr>
-                <w:b/>
-              </w:rPr>
-              <w:lastRenderedPageBreak/>
               <w:t>resultat</w:t>
             </w:r>
           </w:p>
@@ -2074,7 +1732,6 @@
               <w:rPr>
                 <w:b/>
               </w:rPr>
-              <w:lastRenderedPageBreak/>
               <w:t>Resultat</w:t>
             </w:r>
           </w:p>
@@ -2102,12 +1759,6 @@
                 <w:b/>
               </w:rPr>
               <w:br/>
-            </w:r>
-            <w:r>
-              <w:rPr>
-                <w:b/>
-              </w:rPr>
-              <w:lastRenderedPageBreak/>
               <w:t>kommentar</w:t>
             </w:r>
           </w:p>
@@ -2129,7 +1780,6 @@
               <w:rPr>
                 <w:b/>
               </w:rPr>
-              <w:lastRenderedPageBreak/>
               <w:t>Punkt 3.a:</w:t>
             </w:r>
           </w:p>
@@ -2571,7 +2221,11 @@
           </w:p>
           <w:p>
             <w:r>
-              <w:t>Bruger trykker på "Gem" og ændringerne gemmes i varen.</w:t>
+              <w:t xml:space="preserve">Bruger trykker på "Gem" og </w:t>
+            </w:r>
+            <w:r>
+              <w:lastRenderedPageBreak/>
+              <w:t>ændringerne gemmes i varen.</w:t>
             </w:r>
           </w:p>
         </w:tc>
@@ -2581,6 +2235,7 @@
           </w:tcPr>
           <w:p>
             <w:r>
+              <w:lastRenderedPageBreak/>
               <w:t>Bruger trykker</w:t>
             </w:r>
             <w:r>
@@ -2616,6 +2271,7 @@
               <w:t xml:space="preserve"> Og </w:t>
             </w:r>
             <w:r>
+              <w:lastRenderedPageBreak/>
               <w:t>tekstbokse o.l. til rettelser er væk.</w:t>
             </w:r>
           </w:p>
@@ -3169,7 +2825,6 @@
               <w:br/>
             </w:r>
             <w:r>
-              <w:lastRenderedPageBreak/>
               <w:t>Bruger ændre</w:t>
             </w:r>
             <w:r>
@@ -3200,7 +2855,6 @@
               <w:spacing w:after="0"/>
             </w:pPr>
             <w:r>
-              <w:lastRenderedPageBreak/>
               <w:t>Enheden</w:t>
             </w:r>
             <w:r>
@@ -3211,7 +2865,6 @@
             </w:r>
             <w:proofErr w:type="spellStart"/>
             <w:r>
-              <w:lastRenderedPageBreak/>
               <w:t>dropdown</w:t>
             </w:r>
             <w:proofErr w:type="spellEnd"/>
@@ -3244,12 +2897,7 @@
               <w:spacing w:after="0"/>
             </w:pPr>
             <w:r>
-              <w:lastRenderedPageBreak/>
-              <w:t xml:space="preserve">Varens enhed er </w:t>
-            </w:r>
-            <w:r>
-              <w:lastRenderedPageBreak/>
-              <w:t>ændret.</w:t>
+              <w:t>Varens enhed er ændret.</w:t>
             </w:r>
           </w:p>
         </w:tc>
@@ -3284,7 +2932,6 @@
               <w:rPr>
                 <w:b/>
               </w:rPr>
-              <w:lastRenderedPageBreak/>
               <w:t>Punkt 2.e</w:t>
             </w:r>
             <w:r>
@@ -3665,6 +3312,7 @@
               <w:rPr>
                 <w:b/>
               </w:rPr>
+              <w:lastRenderedPageBreak/>
               <w:t>Punkt 1:</w:t>
             </w:r>
           </w:p>
@@ -4250,11 +3898,7 @@
           </w:p>
           <w:p>
             <w:r>
-              <w:t xml:space="preserve">Den lokale og den </w:t>
-            </w:r>
-            <w:r>
-              <w:lastRenderedPageBreak/>
-              <w:t>eksterne database skal automatisk synkroniseres hvert 10. minut.</w:t>
+              <w:t>Den lokale og den eksterne database skal automatisk synkroniseres hvert 10. minut.</w:t>
             </w:r>
           </w:p>
         </w:tc>
@@ -4264,12 +3908,7 @@
           </w:tcPr>
           <w:p>
             <w:r>
-              <w:lastRenderedPageBreak/>
-              <w:t xml:space="preserve">UC2 udføres, hvorefter der tages tid, og efter 10 </w:t>
-            </w:r>
-            <w:r>
-              <w:lastRenderedPageBreak/>
-              <w:t xml:space="preserve">minutter, åbnes </w:t>
+              <w:t xml:space="preserve">UC2 udføres, hvorefter der tages tid, og efter 10 minutter, åbnes </w:t>
             </w:r>
             <w:proofErr w:type="spellStart"/>
             <w:r>
@@ -4290,12 +3929,10 @@
               <w:spacing w:line="259" w:lineRule="auto"/>
             </w:pPr>
             <w:r>
-              <w:lastRenderedPageBreak/>
               <w:t xml:space="preserve">Den tilføjede vare er nu synlig gennem </w:t>
             </w:r>
             <w:proofErr w:type="spellStart"/>
             <w:r>
-              <w:lastRenderedPageBreak/>
               <w:t>web-app’en</w:t>
             </w:r>
             <w:proofErr w:type="spellEnd"/>
@@ -4341,7 +3978,6 @@
               <w:rPr>
                 <w:b/>
               </w:rPr>
-              <w:lastRenderedPageBreak/>
               <w:t>Punkt 2.2.1</w:t>
             </w:r>
             <w:r>
@@ -4535,6 +4171,7 @@
     </w:p>
     <w:p>
       <w:r>
+        <w:lastRenderedPageBreak/>
         <w:br w:type="page"/>
       </w:r>
     </w:p>
@@ -6453,7 +6090,7 @@
   <a:extraClrSchemeLst/>
   <a:extLst>
     <a:ext uri="{05A4C25C-085E-4340-85A3-A5531E510DB2}">
-      <thm15:themeFamily xmlns="" xmlns:thm15="http://schemas.microsoft.com/office/thememl/2012/main" name="Office Theme" id="{62F939B6-93AF-4DB8-9C6B-D6C7DFDC589F}" vid="{4A3C46E8-61CC-4603-A589-7422A47A8E4A}"/>
+      <thm15:themeFamily xmlns:thm15="http://schemas.microsoft.com/office/thememl/2012/main" xmlns="" name="Office Theme" id="{62F939B6-93AF-4DB8-9C6B-D6C7DFDC589F}" vid="{4A3C46E8-61CC-4603-A589-7422A47A8E4A}"/>
     </a:ext>
   </a:extLst>
 </a:theme>

</xml_diff>